<commit_message>
feat: Produce a Lint Report
</commit_message>
<xml_diff>
--- a/reports/D03/student 02/Requirements - Student #2.docx
+++ b/reports/D03/student 02/Requirements - Student #2.docx
@@ -4206,7 +4206,19 @@
             <w:rPr>
               <w:rFonts w:asciiTheme="majorHAnsi" w:hAnsiTheme="majorHAnsi" w:cstheme="majorHAnsi"/>
             </w:rPr>
-            <w:t xml:space="preserve">    </w:t>
+            <w:t xml:space="preserve"> </w:t>
+          </w:r>
+          <w:r>
+            <w:rPr>
+              <w:rFonts w:asciiTheme="majorHAnsi" w:hAnsiTheme="majorHAnsi" w:cstheme="majorHAnsi"/>
+            </w:rPr>
+            <w:t xml:space="preserve"> X</w:t>
+          </w:r>
+          <w:r>
+            <w:rPr>
+              <w:rFonts w:asciiTheme="majorHAnsi" w:hAnsiTheme="majorHAnsi" w:cstheme="majorHAnsi"/>
+            </w:rPr>
+            <w:t xml:space="preserve">   </w:t>
           </w:r>
         </w:sdtContent>
       </w:sdt>
@@ -6350,7 +6362,7 @@
     <w:charset w:val="00"/>
     <w:family w:val="modern"/>
     <w:pitch w:val="fixed"/>
-    <w:sig w:usb0="E0002EFF" w:usb1="C0007843" w:usb2="00000009" w:usb3="00000000" w:csb0="000001FF" w:csb1="00000000"/>
+    <w:sig w:usb0="E0002AFF" w:usb1="C0007843" w:usb2="00000009" w:usb3="00000000" w:csb0="000001FF" w:csb1="00000000"/>
   </w:font>
   <w:font w:name="Calibri">
     <w:panose1 w:val="020F0502020204030204"/>
@@ -6371,7 +6383,7 @@
     <w:charset w:val="00"/>
     <w:family w:val="roman"/>
     <w:pitch w:val="variable"/>
-    <w:sig w:usb0="E00006FF" w:usb1="420024FF" w:usb2="02000000" w:usb3="00000000" w:csb0="0000019F" w:csb1="00000000"/>
+    <w:sig w:usb0="E00002FF" w:usb1="420024FF" w:usb2="00000000" w:usb3="00000000" w:csb0="0000019F" w:csb1="00000000"/>
   </w:font>
   <w:font w:name="Aptos">
     <w:panose1 w:val="020B0004020202020204"/>
@@ -6410,7 +6422,9 @@
     <w:rsid w:val="00271107"/>
     <w:rsid w:val="004D7778"/>
     <w:rsid w:val="00671F26"/>
+    <w:rsid w:val="007B5467"/>
     <w:rsid w:val="00A82266"/>
+    <w:rsid w:val="00AE6B77"/>
   </w:rsids>
   <m:mathPr>
     <m:mathFont m:val="Cambria Math"/>

</xml_diff>